<commit_message>
Sync with v1.0.5.4 Release Version
</commit_message>
<xml_diff>
--- a/toolkit-enablement/concert-utils/concertdef_schema/ConcertDef-1.0.2-DeveloperGuide.docx
+++ b/toolkit-enablement/concert-utils/concertdef_schema/ConcertDef-1.0.2-DeveloperGuide.docx
@@ -1259,7 +1259,7 @@
           <w:szCs w:val="22"/>
           <w:highlight w:val="yellow"/>
         </w:rPr>
-        <w:t>2025-02-20</w:t>
+        <w:t>2025-03-24</w:t>
       </w:r>
       <w:r>
         <w:rPr>
@@ -3952,17 +3952,17 @@
       </w:pPr>
       <w:bookmarkStart w:id="2" w:name="_Toc185591890"/>
       <w:bookmarkStart w:id="3" w:name="_Toc185592192"/>
-      <w:bookmarkStart w:id="4" w:name="_Ref500366111"/>
-      <w:bookmarkStart w:id="5" w:name="_Toc190963086"/>
+      <w:bookmarkStart w:id="4" w:name="_Toc190963086"/>
+      <w:bookmarkStart w:id="5" w:name="_Ref500366111"/>
       <w:r>
         <w:lastRenderedPageBreak/>
         <w:t>ConcertDef JSON Schema</w:t>
       </w:r>
       <w:bookmarkEnd w:id="2"/>
       <w:bookmarkEnd w:id="3"/>
-      <w:bookmarkEnd w:id="5"/>
-    </w:p>
-    <w:bookmarkEnd w:id="4"/>
+      <w:bookmarkEnd w:id="4"/>
+    </w:p>
+    <w:bookmarkEnd w:id="5"/>
     <w:p>
       <w:r>
         <w:rPr>
@@ -5584,13 +5584,7 @@
         <w:t>image tag</w:t>
       </w:r>
       <w:r>
-        <w:t>, and</w:t>
-      </w:r>
-      <w:r>
-        <w:t>/or</w:t>
-      </w:r>
-      <w:r>
-        <w:t xml:space="preserve"> </w:t>
+        <w:t xml:space="preserve">, and/or </w:t>
       </w:r>
       <w:r>
         <w:rPr>
@@ -5618,22 +5612,13 @@
         <w:t>&lt;path&gt;:&lt;tag&gt;</w:t>
       </w:r>
       <w:r>
-        <w:t>”</w:t>
-      </w:r>
-      <w:r>
-        <w:t xml:space="preserve">, </w:t>
-      </w:r>
-      <w:r>
-        <w:t>“</w:t>
+        <w:t>”, “</w:t>
       </w:r>
       <w:r>
         <w:t>&lt;path&gt;@&lt;digest&gt;</w:t>
       </w:r>
       <w:r>
-        <w:t>”</w:t>
-      </w:r>
-      <w:r>
-        <w:t xml:space="preserve"> or </w:t>
+        <w:t xml:space="preserve">” or </w:t>
       </w:r>
       <w:r>
         <w:t>“</w:t>
@@ -5744,10 +5729,7 @@
         <w:t>uri</w:t>
       </w:r>
       <w:r>
-        <w:t xml:space="preserve"> </w:t>
-      </w:r>
-      <w:r>
-        <w:t xml:space="preserve">field is not included in the SBOM, Concert composes the identifier in terms of the </w:t>
+        <w:t xml:space="preserve"> field is not included in the SBOM, Concert composes the identifier in terms of the </w:t>
       </w:r>
       <w:r>
         <w:rPr>
@@ -5784,10 +5766,7 @@
         <w:t>digest</w:t>
       </w:r>
       <w:r>
-        <w:t>.</w:t>
-      </w:r>
-      <w:r>
-        <w:t xml:space="preserve">  </w:t>
+        <w:t xml:space="preserve">.  </w:t>
       </w:r>
       <w:r>
         <w:t xml:space="preserve">In practice, </w:t>
@@ -7656,8 +7635,8 @@
           <w:numId w:val="5"/>
         </w:numPr>
       </w:pPr>
-      <w:bookmarkStart w:id="9" w:name="_Ref6251080"/>
-      <w:bookmarkStart w:id="10" w:name="_Toc190963090"/>
+      <w:bookmarkStart w:id="9" w:name="_Toc190963090"/>
+      <w:bookmarkStart w:id="10" w:name="_Ref6251080"/>
       <w:r>
         <w:lastRenderedPageBreak/>
         <w:t xml:space="preserve">Automated </w:t>
@@ -7683,7 +7662,7 @@
       <w:r>
         <w:t>s</w:t>
       </w:r>
-      <w:bookmarkEnd w:id="10"/>
+      <w:bookmarkEnd w:id="9"/>
     </w:p>
     <w:p>
       <w:pPr>
@@ -7880,7 +7859,7 @@
       </w:r>
       <w:bookmarkEnd w:id="11"/>
     </w:p>
-    <w:bookmarkEnd w:id="9"/>
+    <w:bookmarkEnd w:id="10"/>
     <w:p>
       <w:pPr>
         <w:pStyle w:val="DefaultText"/>
@@ -10338,7 +10317,23 @@
           <w:szCs w:val="18"/>
         </w:rPr>
         <w:tab/>
-        <w:t xml:space="preserve">      "api-server": "https://172.20.0.1:2040",</w:t>
+        <w:t xml:space="preserve">      "api-server": "</w:t>
+      </w:r>
+      <w:r>
+        <w:rPr>
+          <w:rFonts w:ascii="IBM Plex Mono" w:hAnsi="IBM Plex Mono"/>
+          <w:sz w:val="18"/>
+          <w:szCs w:val="18"/>
+        </w:rPr>
+        <w:t>https://c109-e.us-east.containers.cloud.ibm.com:32615</w:t>
+      </w:r>
+      <w:r>
+        <w:rPr>
+          <w:rFonts w:ascii="IBM Plex Mono" w:hAnsi="IBM Plex Mono"/>
+          <w:sz w:val="18"/>
+          <w:szCs w:val="18"/>
+        </w:rPr>
+        <w:t>",</w:t>
       </w:r>
     </w:p>
     <w:p>

</xml_diff>